<commit_message>
Commit rapport semaine 3
</commit_message>
<xml_diff>
--- a/Documentation/Compte-rendu/CR_04SEPT.docx
+++ b/Documentation/Compte-rendu/CR_04SEPT.docx
@@ -6,6 +6,8 @@
       <w:pPr>
         <w:pStyle w:val="Titre"/>
       </w:pPr>
+      <w:bookmarkStart w:id="0" w:name="_GoBack"/>
+      <w:bookmarkEnd w:id="0"/>
       <w:r>
         <w:t>Rapport</w:t>
       </w:r>
@@ -279,6 +281,29 @@
                 <w:szCs w:val="22"/>
               </w:rPr>
             </w:pPr>
+            <w:r>
+              <w:rPr>
+                <w:sz w:val="22"/>
+                <w:szCs w:val="22"/>
+              </w:rPr>
+              <w:t>Charles</w:t>
+            </w:r>
+          </w:p>
+          <w:p>
+            <w:pPr>
+              <w:cnfStyle w:val="000000100000" w:firstRow="0" w:lastRow="0" w:firstColumn="0" w:lastColumn="0" w:oddVBand="0" w:evenVBand="0" w:oddHBand="1" w:evenHBand="0" w:firstRowFirstColumn="0" w:firstRowLastColumn="0" w:lastRowFirstColumn="0" w:lastRowLastColumn="0"/>
+              <w:rPr>
+                <w:sz w:val="22"/>
+                <w:szCs w:val="22"/>
+              </w:rPr>
+            </w:pPr>
+            <w:r>
+              <w:rPr>
+                <w:sz w:val="22"/>
+                <w:szCs w:val="22"/>
+              </w:rPr>
+              <w:t>Arnaud</w:t>
+            </w:r>
           </w:p>
         </w:tc>
         <w:tc>
@@ -299,6 +324,38 @@
                 <w:szCs w:val="22"/>
               </w:rPr>
               <w:t>2H</w:t>
+            </w:r>
+          </w:p>
+          <w:p>
+            <w:pPr>
+              <w:cnfStyle w:val="000000100000" w:firstRow="0" w:lastRow="0" w:firstColumn="0" w:lastColumn="0" w:oddVBand="0" w:evenVBand="0" w:oddHBand="1" w:evenHBand="0" w:firstRowFirstColumn="0" w:firstRowLastColumn="0" w:lastRowFirstColumn="0" w:lastRowLastColumn="0"/>
+              <w:rPr>
+                <w:sz w:val="22"/>
+                <w:szCs w:val="22"/>
+              </w:rPr>
+            </w:pPr>
+            <w:r>
+              <w:rPr>
+                <w:sz w:val="22"/>
+                <w:szCs w:val="22"/>
+              </w:rPr>
+              <w:t>0H30</w:t>
+            </w:r>
+          </w:p>
+          <w:p>
+            <w:pPr>
+              <w:cnfStyle w:val="000000100000" w:firstRow="0" w:lastRow="0" w:firstColumn="0" w:lastColumn="0" w:oddVBand="0" w:evenVBand="0" w:oddHBand="1" w:evenHBand="0" w:firstRowFirstColumn="0" w:firstRowLastColumn="0" w:lastRowFirstColumn="0" w:lastRowLastColumn="0"/>
+              <w:rPr>
+                <w:sz w:val="22"/>
+                <w:szCs w:val="22"/>
+              </w:rPr>
+            </w:pPr>
+            <w:r>
+              <w:rPr>
+                <w:sz w:val="22"/>
+                <w:szCs w:val="22"/>
+              </w:rPr>
+              <w:t>0H30</w:t>
             </w:r>
           </w:p>
         </w:tc>
@@ -351,11 +408,11 @@
         </w:trPr>
         <w:tc>
           <w:tcPr>
+            <w:cnfStyle w:val="001000000000" w:firstRow="0" w:lastRow="0" w:firstColumn="1" w:lastColumn="0" w:oddVBand="0" w:evenVBand="0" w:oddHBand="0" w:evenHBand="0" w:firstRowFirstColumn="0" w:firstRowLastColumn="0" w:lastRowFirstColumn="0" w:lastRowLastColumn="0"/>
             <w:tcW w:w="4184" w:type="dxa"/>
           </w:tcPr>
           <w:p>
             <w:pPr>
-              <w:cnfStyle w:val="001000000000" w:firstRow="0" w:lastRow="0" w:firstColumn="1" w:lastColumn="0" w:oddVBand="0" w:evenVBand="0" w:oddHBand="0" w:evenHBand="0" w:firstRowFirstColumn="0" w:firstRowLastColumn="0" w:lastRowFirstColumn="0" w:lastRowLastColumn="0"/>
               <w:rPr>
                 <w:b w:val="0"/>
                 <w:sz w:val="22"/>
@@ -378,6 +435,7 @@
           </w:tcPr>
           <w:p>
             <w:pPr>
+              <w:cnfStyle w:val="000000000000" w:firstRow="0" w:lastRow="0" w:firstColumn="0" w:lastColumn="0" w:oddVBand="0" w:evenVBand="0" w:oddHBand="0" w:evenHBand="0" w:firstRowFirstColumn="0" w:firstRowLastColumn="0" w:lastRowFirstColumn="0" w:lastRowLastColumn="0"/>
               <w:rPr>
                 <w:sz w:val="22"/>
                 <w:szCs w:val="22"/>
@@ -398,6 +456,7 @@
           </w:tcPr>
           <w:p>
             <w:pPr>
+              <w:cnfStyle w:val="000000000000" w:firstRow="0" w:lastRow="0" w:firstColumn="0" w:lastColumn="0" w:oddVBand="0" w:evenVBand="0" w:oddHBand="0" w:evenHBand="0" w:firstRowFirstColumn="0" w:firstRowLastColumn="0" w:lastRowFirstColumn="0" w:lastRowLastColumn="0"/>
               <w:rPr>
                 <w:sz w:val="22"/>
                 <w:szCs w:val="22"/>
@@ -425,6 +484,7 @@
           </w:tcPr>
           <w:p>
             <w:pPr>
+              <w:cnfStyle w:val="000000000000" w:firstRow="0" w:lastRow="0" w:firstColumn="0" w:lastColumn="0" w:oddVBand="0" w:evenVBand="0" w:oddHBand="0" w:evenHBand="0" w:firstRowFirstColumn="0" w:firstRowLastColumn="0" w:lastRowFirstColumn="0" w:lastRowLastColumn="0"/>
               <w:rPr>
                 <w:sz w:val="22"/>
                 <w:szCs w:val="22"/>
@@ -445,6 +505,7 @@
           </w:tcPr>
           <w:p>
             <w:pPr>
+              <w:cnfStyle w:val="000000000000" w:firstRow="0" w:lastRow="0" w:firstColumn="0" w:lastColumn="0" w:oddVBand="0" w:evenVBand="0" w:oddHBand="0" w:evenHBand="0" w:firstRowFirstColumn="0" w:firstRowLastColumn="0" w:lastRowFirstColumn="0" w:lastRowLastColumn="0"/>
               <w:rPr>
                 <w:sz w:val="22"/>
                 <w:szCs w:val="22"/>
@@ -923,8 +984,6 @@
       <w:pPr>
         <w:pStyle w:val="Sansinterligne"/>
       </w:pPr>
-      <w:bookmarkStart w:id="0" w:name="_GoBack"/>
-      <w:bookmarkEnd w:id="0"/>
     </w:p>
     <w:p>
       <w:pPr>
@@ -1271,7 +1330,14 @@
                 <w:sz w:val="22"/>
                 <w:szCs w:val="22"/>
               </w:rPr>
-              <w:t>1H</w:t>
+              <w:t>2</w:t>
+            </w:r>
+            <w:r>
+              <w:rPr>
+                <w:sz w:val="22"/>
+                <w:szCs w:val="22"/>
+              </w:rPr>
+              <w:t>H</w:t>
             </w:r>
           </w:p>
         </w:tc>
@@ -1314,6 +1380,569 @@
                 <w:szCs w:val="22"/>
               </w:rPr>
               <w:t>En cours</w:t>
+            </w:r>
+          </w:p>
+        </w:tc>
+      </w:tr>
+      <w:tr>
+        <w:trPr>
+          <w:cnfStyle w:val="000000100000" w:firstRow="0" w:lastRow="0" w:firstColumn="0" w:lastColumn="0" w:oddVBand="0" w:evenVBand="0" w:oddHBand="1" w:evenHBand="0" w:firstRowFirstColumn="0" w:firstRowLastColumn="0" w:lastRowFirstColumn="0" w:lastRowLastColumn="0"/>
+          <w:trHeight w:val="878"/>
+        </w:trPr>
+        <w:tc>
+          <w:tcPr>
+            <w:cnfStyle w:val="001000000000" w:firstRow="0" w:lastRow="0" w:firstColumn="1" w:lastColumn="0" w:oddVBand="0" w:evenVBand="0" w:oddHBand="0" w:evenHBand="0" w:firstRowFirstColumn="0" w:firstRowLastColumn="0" w:lastRowFirstColumn="0" w:lastRowLastColumn="0"/>
+            <w:tcW w:w="4049" w:type="dxa"/>
+          </w:tcPr>
+          <w:p>
+            <w:pPr>
+              <w:rPr>
+                <w:b w:val="0"/>
+                <w:sz w:val="22"/>
+                <w:szCs w:val="22"/>
+              </w:rPr>
+            </w:pPr>
+            <w:r>
+              <w:rPr>
+                <w:b w:val="0"/>
+                <w:sz w:val="22"/>
+                <w:szCs w:val="22"/>
+              </w:rPr>
+              <w:t>Rédaction de l’analyse détaillée</w:t>
+            </w:r>
+          </w:p>
+        </w:tc>
+        <w:tc>
+          <w:tcPr>
+            <w:tcW w:w="1684" w:type="dxa"/>
+          </w:tcPr>
+          <w:p>
+            <w:pPr>
+              <w:cnfStyle w:val="000000100000" w:firstRow="0" w:lastRow="0" w:firstColumn="0" w:lastColumn="0" w:oddVBand="0" w:evenVBand="0" w:oddHBand="1" w:evenHBand="0" w:firstRowFirstColumn="0" w:firstRowLastColumn="0" w:lastRowFirstColumn="0" w:lastRowLastColumn="0"/>
+              <w:rPr>
+                <w:sz w:val="22"/>
+                <w:szCs w:val="22"/>
+              </w:rPr>
+            </w:pPr>
+            <w:r>
+              <w:rPr>
+                <w:sz w:val="22"/>
+                <w:szCs w:val="22"/>
+              </w:rPr>
+              <w:t>Charles</w:t>
+            </w:r>
+          </w:p>
+        </w:tc>
+        <w:tc>
+          <w:tcPr>
+            <w:tcW w:w="1795" w:type="dxa"/>
+          </w:tcPr>
+          <w:p>
+            <w:pPr>
+              <w:cnfStyle w:val="000000100000" w:firstRow="0" w:lastRow="0" w:firstColumn="0" w:lastColumn="0" w:oddVBand="0" w:evenVBand="0" w:oddHBand="1" w:evenHBand="0" w:firstRowFirstColumn="0" w:firstRowLastColumn="0" w:lastRowFirstColumn="0" w:lastRowLastColumn="0"/>
+              <w:rPr>
+                <w:sz w:val="22"/>
+                <w:szCs w:val="22"/>
+              </w:rPr>
+            </w:pPr>
+            <w:r>
+              <w:rPr>
+                <w:sz w:val="22"/>
+                <w:szCs w:val="22"/>
+              </w:rPr>
+              <w:t>2H</w:t>
+            </w:r>
+          </w:p>
+        </w:tc>
+        <w:tc>
+          <w:tcPr>
+            <w:tcW w:w="1381" w:type="dxa"/>
+          </w:tcPr>
+          <w:p>
+            <w:pPr>
+              <w:cnfStyle w:val="000000100000" w:firstRow="0" w:lastRow="0" w:firstColumn="0" w:lastColumn="0" w:oddVBand="0" w:evenVBand="0" w:oddHBand="1" w:evenHBand="0" w:firstRowFirstColumn="0" w:firstRowLastColumn="0" w:lastRowFirstColumn="0" w:lastRowLastColumn="0"/>
+              <w:rPr>
+                <w:sz w:val="22"/>
+                <w:szCs w:val="22"/>
+              </w:rPr>
+            </w:pPr>
+            <w:r>
+              <w:rPr>
+                <w:sz w:val="22"/>
+                <w:szCs w:val="22"/>
+              </w:rPr>
+              <w:t>07/09/2018</w:t>
+            </w:r>
+          </w:p>
+        </w:tc>
+        <w:tc>
+          <w:tcPr>
+            <w:tcW w:w="1173" w:type="dxa"/>
+          </w:tcPr>
+          <w:p>
+            <w:pPr>
+              <w:cnfStyle w:val="000000100000" w:firstRow="0" w:lastRow="0" w:firstColumn="0" w:lastColumn="0" w:oddVBand="0" w:evenVBand="0" w:oddHBand="1" w:evenHBand="0" w:firstRowFirstColumn="0" w:firstRowLastColumn="0" w:lastRowFirstColumn="0" w:lastRowLastColumn="0"/>
+              <w:rPr>
+                <w:sz w:val="22"/>
+                <w:szCs w:val="22"/>
+              </w:rPr>
+            </w:pPr>
+            <w:r>
+              <w:rPr>
+                <w:sz w:val="22"/>
+                <w:szCs w:val="22"/>
+              </w:rPr>
+              <w:t>En cours</w:t>
+            </w:r>
+          </w:p>
+        </w:tc>
+      </w:tr>
+      <w:tr>
+        <w:trPr>
+          <w:trHeight w:val="878"/>
+        </w:trPr>
+        <w:tc>
+          <w:tcPr>
+            <w:cnfStyle w:val="001000000000" w:firstRow="0" w:lastRow="0" w:firstColumn="1" w:lastColumn="0" w:oddVBand="0" w:evenVBand="0" w:oddHBand="0" w:evenHBand="0" w:firstRowFirstColumn="0" w:firstRowLastColumn="0" w:lastRowFirstColumn="0" w:lastRowLastColumn="0"/>
+            <w:tcW w:w="4049" w:type="dxa"/>
+          </w:tcPr>
+          <w:p>
+            <w:pPr>
+              <w:rPr>
+                <w:b w:val="0"/>
+                <w:sz w:val="22"/>
+                <w:szCs w:val="22"/>
+              </w:rPr>
+            </w:pPr>
+            <w:r>
+              <w:rPr>
+                <w:b w:val="0"/>
+                <w:sz w:val="22"/>
+                <w:szCs w:val="22"/>
+              </w:rPr>
+              <w:t>Création de la DB</w:t>
+            </w:r>
+          </w:p>
+        </w:tc>
+        <w:tc>
+          <w:tcPr>
+            <w:tcW w:w="1684" w:type="dxa"/>
+          </w:tcPr>
+          <w:p>
+            <w:pPr>
+              <w:cnfStyle w:val="000000000000" w:firstRow="0" w:lastRow="0" w:firstColumn="0" w:lastColumn="0" w:oddVBand="0" w:evenVBand="0" w:oddHBand="0" w:evenHBand="0" w:firstRowFirstColumn="0" w:firstRowLastColumn="0" w:lastRowFirstColumn="0" w:lastRowLastColumn="0"/>
+              <w:rPr>
+                <w:sz w:val="22"/>
+                <w:szCs w:val="22"/>
+              </w:rPr>
+            </w:pPr>
+            <w:r>
+              <w:rPr>
+                <w:sz w:val="22"/>
+                <w:szCs w:val="22"/>
+              </w:rPr>
+              <w:t>Félix</w:t>
+            </w:r>
+          </w:p>
+        </w:tc>
+        <w:tc>
+          <w:tcPr>
+            <w:tcW w:w="1795" w:type="dxa"/>
+          </w:tcPr>
+          <w:p>
+            <w:pPr>
+              <w:cnfStyle w:val="000000000000" w:firstRow="0" w:lastRow="0" w:firstColumn="0" w:lastColumn="0" w:oddVBand="0" w:evenVBand="0" w:oddHBand="0" w:evenHBand="0" w:firstRowFirstColumn="0" w:firstRowLastColumn="0" w:lastRowFirstColumn="0" w:lastRowLastColumn="0"/>
+              <w:rPr>
+                <w:sz w:val="22"/>
+                <w:szCs w:val="22"/>
+              </w:rPr>
+            </w:pPr>
+            <w:r>
+              <w:rPr>
+                <w:sz w:val="22"/>
+                <w:szCs w:val="22"/>
+              </w:rPr>
+              <w:t>0H30</w:t>
+            </w:r>
+          </w:p>
+        </w:tc>
+        <w:tc>
+          <w:tcPr>
+            <w:tcW w:w="1381" w:type="dxa"/>
+          </w:tcPr>
+          <w:p>
+            <w:pPr>
+              <w:cnfStyle w:val="000000000000" w:firstRow="0" w:lastRow="0" w:firstColumn="0" w:lastColumn="0" w:oddVBand="0" w:evenVBand="0" w:oddHBand="0" w:evenHBand="0" w:firstRowFirstColumn="0" w:firstRowLastColumn="0" w:lastRowFirstColumn="0" w:lastRowLastColumn="0"/>
+              <w:rPr>
+                <w:sz w:val="22"/>
+                <w:szCs w:val="22"/>
+              </w:rPr>
+            </w:pPr>
+            <w:r>
+              <w:rPr>
+                <w:sz w:val="22"/>
+                <w:szCs w:val="22"/>
+              </w:rPr>
+              <w:t>07/09/2018</w:t>
+            </w:r>
+          </w:p>
+        </w:tc>
+        <w:tc>
+          <w:tcPr>
+            <w:tcW w:w="1173" w:type="dxa"/>
+          </w:tcPr>
+          <w:p>
+            <w:pPr>
+              <w:cnfStyle w:val="000000000000" w:firstRow="0" w:lastRow="0" w:firstColumn="0" w:lastColumn="0" w:oddVBand="0" w:evenVBand="0" w:oddHBand="0" w:evenHBand="0" w:firstRowFirstColumn="0" w:firstRowLastColumn="0" w:lastRowFirstColumn="0" w:lastRowLastColumn="0"/>
+              <w:rPr>
+                <w:sz w:val="22"/>
+                <w:szCs w:val="22"/>
+              </w:rPr>
+            </w:pPr>
+            <w:r>
+              <w:rPr>
+                <w:sz w:val="22"/>
+                <w:szCs w:val="22"/>
+              </w:rPr>
+              <w:t>En cours</w:t>
+            </w:r>
+          </w:p>
+        </w:tc>
+      </w:tr>
+      <w:tr>
+        <w:trPr>
+          <w:cnfStyle w:val="000000100000" w:firstRow="0" w:lastRow="0" w:firstColumn="0" w:lastColumn="0" w:oddVBand="0" w:evenVBand="0" w:oddHBand="1" w:evenHBand="0" w:firstRowFirstColumn="0" w:firstRowLastColumn="0" w:lastRowFirstColumn="0" w:lastRowLastColumn="0"/>
+          <w:trHeight w:val="878"/>
+        </w:trPr>
+        <w:tc>
+          <w:tcPr>
+            <w:cnfStyle w:val="001000000000" w:firstRow="0" w:lastRow="0" w:firstColumn="1" w:lastColumn="0" w:oddVBand="0" w:evenVBand="0" w:oddHBand="0" w:evenHBand="0" w:firstRowFirstColumn="0" w:firstRowLastColumn="0" w:lastRowFirstColumn="0" w:lastRowLastColumn="0"/>
+            <w:tcW w:w="4049" w:type="dxa"/>
+          </w:tcPr>
+          <w:p>
+            <w:pPr>
+              <w:rPr>
+                <w:b w:val="0"/>
+                <w:sz w:val="22"/>
+                <w:szCs w:val="22"/>
+              </w:rPr>
+            </w:pPr>
+            <w:r>
+              <w:rPr>
+                <w:b w:val="0"/>
+                <w:sz w:val="22"/>
+                <w:szCs w:val="22"/>
+              </w:rPr>
+              <w:t>Développement du module d’accueil</w:t>
+            </w:r>
+          </w:p>
+        </w:tc>
+        <w:tc>
+          <w:tcPr>
+            <w:tcW w:w="1684" w:type="dxa"/>
+          </w:tcPr>
+          <w:p>
+            <w:pPr>
+              <w:cnfStyle w:val="000000100000" w:firstRow="0" w:lastRow="0" w:firstColumn="0" w:lastColumn="0" w:oddVBand="0" w:evenVBand="0" w:oddHBand="1" w:evenHBand="0" w:firstRowFirstColumn="0" w:firstRowLastColumn="0" w:lastRowFirstColumn="0" w:lastRowLastColumn="0"/>
+              <w:rPr>
+                <w:sz w:val="22"/>
+                <w:szCs w:val="22"/>
+              </w:rPr>
+            </w:pPr>
+            <w:r>
+              <w:rPr>
+                <w:sz w:val="22"/>
+                <w:szCs w:val="22"/>
+              </w:rPr>
+              <w:t>Tous</w:t>
+            </w:r>
+          </w:p>
+        </w:tc>
+        <w:tc>
+          <w:tcPr>
+            <w:tcW w:w="1795" w:type="dxa"/>
+          </w:tcPr>
+          <w:p>
+            <w:pPr>
+              <w:cnfStyle w:val="000000100000" w:firstRow="0" w:lastRow="0" w:firstColumn="0" w:lastColumn="0" w:oddVBand="0" w:evenVBand="0" w:oddHBand="1" w:evenHBand="0" w:firstRowFirstColumn="0" w:firstRowLastColumn="0" w:lastRowFirstColumn="0" w:lastRowLastColumn="0"/>
+              <w:rPr>
+                <w:sz w:val="22"/>
+                <w:szCs w:val="22"/>
+              </w:rPr>
+            </w:pPr>
+            <w:r>
+              <w:rPr>
+                <w:sz w:val="22"/>
+                <w:szCs w:val="22"/>
+              </w:rPr>
+              <w:t>4H</w:t>
+            </w:r>
+          </w:p>
+        </w:tc>
+        <w:tc>
+          <w:tcPr>
+            <w:tcW w:w="1381" w:type="dxa"/>
+          </w:tcPr>
+          <w:p>
+            <w:pPr>
+              <w:cnfStyle w:val="000000100000" w:firstRow="0" w:lastRow="0" w:firstColumn="0" w:lastColumn="0" w:oddVBand="0" w:evenVBand="0" w:oddHBand="1" w:evenHBand="0" w:firstRowFirstColumn="0" w:firstRowLastColumn="0" w:lastRowFirstColumn="0" w:lastRowLastColumn="0"/>
+              <w:rPr>
+                <w:sz w:val="22"/>
+                <w:szCs w:val="22"/>
+              </w:rPr>
+            </w:pPr>
+            <w:r>
+              <w:rPr>
+                <w:sz w:val="22"/>
+                <w:szCs w:val="22"/>
+              </w:rPr>
+              <w:t>07/09/2018</w:t>
+            </w:r>
+          </w:p>
+        </w:tc>
+        <w:tc>
+          <w:tcPr>
+            <w:tcW w:w="1173" w:type="dxa"/>
+          </w:tcPr>
+          <w:p>
+            <w:pPr>
+              <w:cnfStyle w:val="000000100000" w:firstRow="0" w:lastRow="0" w:firstColumn="0" w:lastColumn="0" w:oddVBand="0" w:evenVBand="0" w:oddHBand="1" w:evenHBand="0" w:firstRowFirstColumn="0" w:firstRowLastColumn="0" w:lastRowFirstColumn="0" w:lastRowLastColumn="0"/>
+              <w:rPr>
+                <w:sz w:val="22"/>
+                <w:szCs w:val="22"/>
+              </w:rPr>
+            </w:pPr>
+            <w:r>
+              <w:rPr>
+                <w:sz w:val="22"/>
+                <w:szCs w:val="22"/>
+              </w:rPr>
+              <w:t>A faire</w:t>
+            </w:r>
+          </w:p>
+        </w:tc>
+      </w:tr>
+      <w:tr>
+        <w:trPr>
+          <w:trHeight w:val="878"/>
+        </w:trPr>
+        <w:tc>
+          <w:tcPr>
+            <w:cnfStyle w:val="001000000000" w:firstRow="0" w:lastRow="0" w:firstColumn="1" w:lastColumn="0" w:oddVBand="0" w:evenVBand="0" w:oddHBand="0" w:evenHBand="0" w:firstRowFirstColumn="0" w:firstRowLastColumn="0" w:lastRowFirstColumn="0" w:lastRowLastColumn="0"/>
+            <w:tcW w:w="4049" w:type="dxa"/>
+          </w:tcPr>
+          <w:p>
+            <w:pPr>
+              <w:rPr>
+                <w:b w:val="0"/>
+                <w:sz w:val="22"/>
+                <w:szCs w:val="22"/>
+              </w:rPr>
+            </w:pPr>
+            <w:r>
+              <w:rPr>
+                <w:b w:val="0"/>
+                <w:sz w:val="22"/>
+                <w:szCs w:val="22"/>
+              </w:rPr>
+              <w:t>Développement du système de gestion de modules</w:t>
+            </w:r>
+          </w:p>
+        </w:tc>
+        <w:tc>
+          <w:tcPr>
+            <w:tcW w:w="1684" w:type="dxa"/>
+          </w:tcPr>
+          <w:p>
+            <w:pPr>
+              <w:cnfStyle w:val="000000000000" w:firstRow="0" w:lastRow="0" w:firstColumn="0" w:lastColumn="0" w:oddVBand="0" w:evenVBand="0" w:oddHBand="0" w:evenHBand="0" w:firstRowFirstColumn="0" w:firstRowLastColumn="0" w:lastRowFirstColumn="0" w:lastRowLastColumn="0"/>
+              <w:rPr>
+                <w:sz w:val="22"/>
+                <w:szCs w:val="22"/>
+              </w:rPr>
+            </w:pPr>
+            <w:r>
+              <w:rPr>
+                <w:sz w:val="22"/>
+                <w:szCs w:val="22"/>
+              </w:rPr>
+              <w:t>Tous</w:t>
+            </w:r>
+          </w:p>
+        </w:tc>
+        <w:tc>
+          <w:tcPr>
+            <w:tcW w:w="1795" w:type="dxa"/>
+          </w:tcPr>
+          <w:p>
+            <w:pPr>
+              <w:cnfStyle w:val="000000000000" w:firstRow="0" w:lastRow="0" w:firstColumn="0" w:lastColumn="0" w:oddVBand="0" w:evenVBand="0" w:oddHBand="0" w:evenHBand="0" w:firstRowFirstColumn="0" w:firstRowLastColumn="0" w:lastRowFirstColumn="0" w:lastRowLastColumn="0"/>
+              <w:rPr>
+                <w:sz w:val="22"/>
+                <w:szCs w:val="22"/>
+              </w:rPr>
+            </w:pPr>
+            <w:r>
+              <w:rPr>
+                <w:sz w:val="22"/>
+                <w:szCs w:val="22"/>
+              </w:rPr>
+              <w:t>2H</w:t>
+            </w:r>
+          </w:p>
+        </w:tc>
+        <w:tc>
+          <w:tcPr>
+            <w:tcW w:w="1381" w:type="dxa"/>
+          </w:tcPr>
+          <w:p>
+            <w:pPr>
+              <w:cnfStyle w:val="000000000000" w:firstRow="0" w:lastRow="0" w:firstColumn="0" w:lastColumn="0" w:oddVBand="0" w:evenVBand="0" w:oddHBand="0" w:evenHBand="0" w:firstRowFirstColumn="0" w:firstRowLastColumn="0" w:lastRowFirstColumn="0" w:lastRowLastColumn="0"/>
+              <w:rPr>
+                <w:sz w:val="22"/>
+                <w:szCs w:val="22"/>
+              </w:rPr>
+            </w:pPr>
+            <w:r>
+              <w:rPr>
+                <w:sz w:val="22"/>
+                <w:szCs w:val="22"/>
+              </w:rPr>
+              <w:t>07/09/218</w:t>
+            </w:r>
+          </w:p>
+        </w:tc>
+        <w:tc>
+          <w:tcPr>
+            <w:tcW w:w="1173" w:type="dxa"/>
+          </w:tcPr>
+          <w:p>
+            <w:pPr>
+              <w:cnfStyle w:val="000000000000" w:firstRow="0" w:lastRow="0" w:firstColumn="0" w:lastColumn="0" w:oddVBand="0" w:evenVBand="0" w:oddHBand="0" w:evenHBand="0" w:firstRowFirstColumn="0" w:firstRowLastColumn="0" w:lastRowFirstColumn="0" w:lastRowLastColumn="0"/>
+              <w:rPr>
+                <w:sz w:val="22"/>
+                <w:szCs w:val="22"/>
+              </w:rPr>
+            </w:pPr>
+            <w:r>
+              <w:rPr>
+                <w:sz w:val="22"/>
+                <w:szCs w:val="22"/>
+              </w:rPr>
+              <w:t>A faire</w:t>
+            </w:r>
+          </w:p>
+        </w:tc>
+      </w:tr>
+      <w:tr>
+        <w:trPr>
+          <w:cnfStyle w:val="000000100000" w:firstRow="0" w:lastRow="0" w:firstColumn="0" w:lastColumn="0" w:oddVBand="0" w:evenVBand="0" w:oddHBand="1" w:evenHBand="0" w:firstRowFirstColumn="0" w:firstRowLastColumn="0" w:lastRowFirstColumn="0" w:lastRowLastColumn="0"/>
+          <w:trHeight w:val="878"/>
+        </w:trPr>
+        <w:tc>
+          <w:tcPr>
+            <w:cnfStyle w:val="001000000000" w:firstRow="0" w:lastRow="0" w:firstColumn="1" w:lastColumn="0" w:oddVBand="0" w:evenVBand="0" w:oddHBand="0" w:evenHBand="0" w:firstRowFirstColumn="0" w:firstRowLastColumn="0" w:lastRowFirstColumn="0" w:lastRowLastColumn="0"/>
+            <w:tcW w:w="4049" w:type="dxa"/>
+          </w:tcPr>
+          <w:p>
+            <w:pPr>
+              <w:rPr>
+                <w:b w:val="0"/>
+                <w:sz w:val="22"/>
+                <w:szCs w:val="22"/>
+              </w:rPr>
+            </w:pPr>
+            <w:r>
+              <w:rPr>
+                <w:b w:val="0"/>
+                <w:sz w:val="22"/>
+                <w:szCs w:val="22"/>
+              </w:rPr>
+              <w:t>Développement du système d’ajout de document</w:t>
+            </w:r>
+          </w:p>
+        </w:tc>
+        <w:tc>
+          <w:tcPr>
+            <w:tcW w:w="1684" w:type="dxa"/>
+          </w:tcPr>
+          <w:p>
+            <w:pPr>
+              <w:cnfStyle w:val="000000100000" w:firstRow="0" w:lastRow="0" w:firstColumn="0" w:lastColumn="0" w:oddVBand="0" w:evenVBand="0" w:oddHBand="1" w:evenHBand="0" w:firstRowFirstColumn="0" w:firstRowLastColumn="0" w:lastRowFirstColumn="0" w:lastRowLastColumn="0"/>
+              <w:rPr>
+                <w:sz w:val="22"/>
+                <w:szCs w:val="22"/>
+              </w:rPr>
+            </w:pPr>
+            <w:r>
+              <w:rPr>
+                <w:sz w:val="22"/>
+                <w:szCs w:val="22"/>
+              </w:rPr>
+              <w:t>Tous</w:t>
+            </w:r>
+          </w:p>
+        </w:tc>
+        <w:tc>
+          <w:tcPr>
+            <w:tcW w:w="1795" w:type="dxa"/>
+          </w:tcPr>
+          <w:p>
+            <w:pPr>
+              <w:cnfStyle w:val="000000100000" w:firstRow="0" w:lastRow="0" w:firstColumn="0" w:lastColumn="0" w:oddVBand="0" w:evenVBand="0" w:oddHBand="1" w:evenHBand="0" w:firstRowFirstColumn="0" w:firstRowLastColumn="0" w:lastRowFirstColumn="0" w:lastRowLastColumn="0"/>
+              <w:rPr>
+                <w:sz w:val="22"/>
+                <w:szCs w:val="22"/>
+              </w:rPr>
+            </w:pPr>
+            <w:r>
+              <w:rPr>
+                <w:sz w:val="22"/>
+                <w:szCs w:val="22"/>
+              </w:rPr>
+              <w:t>4H</w:t>
+            </w:r>
+          </w:p>
+        </w:tc>
+        <w:tc>
+          <w:tcPr>
+            <w:tcW w:w="1381" w:type="dxa"/>
+          </w:tcPr>
+          <w:p>
+            <w:pPr>
+              <w:cnfStyle w:val="000000100000" w:firstRow="0" w:lastRow="0" w:firstColumn="0" w:lastColumn="0" w:oddVBand="0" w:evenVBand="0" w:oddHBand="1" w:evenHBand="0" w:firstRowFirstColumn="0" w:firstRowLastColumn="0" w:lastRowFirstColumn="0" w:lastRowLastColumn="0"/>
+              <w:rPr>
+                <w:sz w:val="22"/>
+                <w:szCs w:val="22"/>
+              </w:rPr>
+            </w:pPr>
+            <w:r>
+              <w:rPr>
+                <w:sz w:val="22"/>
+                <w:szCs w:val="22"/>
+              </w:rPr>
+              <w:t>07/09/2018</w:t>
+            </w:r>
+          </w:p>
+        </w:tc>
+        <w:tc>
+          <w:tcPr>
+            <w:tcW w:w="1173" w:type="dxa"/>
+          </w:tcPr>
+          <w:p>
+            <w:pPr>
+              <w:cnfStyle w:val="000000100000" w:firstRow="0" w:lastRow="0" w:firstColumn="0" w:lastColumn="0" w:oddVBand="0" w:evenVBand="0" w:oddHBand="1" w:evenHBand="0" w:firstRowFirstColumn="0" w:firstRowLastColumn="0" w:lastRowFirstColumn="0" w:lastRowLastColumn="0"/>
+              <w:rPr>
+                <w:sz w:val="22"/>
+                <w:szCs w:val="22"/>
+              </w:rPr>
+            </w:pPr>
+            <w:r>
+              <w:rPr>
+                <w:sz w:val="22"/>
+                <w:szCs w:val="22"/>
+              </w:rPr>
+              <w:t>A faire</w:t>
             </w:r>
           </w:p>
         </w:tc>

</xml_diff>